<commit_message>
Riyan Add Cover TA
</commit_message>
<xml_diff>
--- a/PROPOSAL TUGAS AKHIR.docx
+++ b/PROPOSAL TUGAS AKHIR.docx
@@ -4,10 +4,10 @@
   <w:body>
     <w:p>
       <w:pPr>
-        <w:spacing w:line="360" w:lineRule="auto"/>
         <w:jc w:val="center"/>
         <w:rPr>
           <w:rFonts w:ascii="Times New Roman" w:hAnsi="Times New Roman"/>
+          <w:b/>
           <w:sz w:val="24"/>
           <w:szCs w:val="24"/>
         </w:rPr>
@@ -15,48 +15,64 @@
       <w:r>
         <w:rPr>
           <w:rFonts w:ascii="Times New Roman" w:hAnsi="Times New Roman"/>
-          <w:sz w:val="24"/>
-          <w:szCs w:val="24"/>
-        </w:rPr>
-        <w:t>PROPOSAL TUGAS AKHIR</w:t>
+          <w:b/>
+          <w:sz w:val="24"/>
+          <w:szCs w:val="24"/>
+        </w:rPr>
+        <w:t>PEMBANGUNAN SISTEM INFORMASI PENGAJUAN CUTI KARYAWAN YANG TERINTEGRASI DENGAN SISTEM ABSENSI BERBASIS ANDROID PADA CV. TUJUH SEMBILAN</w:t>
       </w:r>
-      <w:bookmarkStart w:id="0" w:name="_GoBack"/>
-      <w:bookmarkEnd w:id="0"/>
     </w:p>
     <w:p>
       <w:pPr>
-        <w:spacing w:line="360" w:lineRule="auto"/>
         <w:jc w:val="center"/>
         <w:rPr>
           <w:rFonts w:ascii="Times New Roman" w:hAnsi="Times New Roman"/>
-          <w:sz w:val="24"/>
-          <w:szCs w:val="24"/>
-          <w:lang w:val="en-US"/>
+          <w:b/>
+          <w:sz w:val="24"/>
+          <w:szCs w:val="24"/>
         </w:rPr>
       </w:pPr>
     </w:p>
     <w:p>
       <w:pPr>
-        <w:spacing w:line="360" w:lineRule="auto"/>
         <w:jc w:val="center"/>
         <w:rPr>
           <w:rFonts w:ascii="Times New Roman" w:hAnsi="Times New Roman"/>
-          <w:sz w:val="24"/>
-          <w:szCs w:val="24"/>
-          <w:lang w:val="en-US"/>
+          <w:b/>
+          <w:sz w:val="24"/>
+          <w:szCs w:val="24"/>
         </w:rPr>
       </w:pPr>
       <w:r>
         <w:rPr>
           <w:rFonts w:ascii="Times New Roman" w:hAnsi="Times New Roman"/>
+          <w:b/>
+          <w:sz w:val="24"/>
+          <w:szCs w:val="24"/>
+        </w:rPr>
+        <w:t>PROPOSAL TUGAS AKHIR</w:t>
+      </w:r>
+    </w:p>
+    <w:p>
+      <w:pPr>
+        <w:jc w:val="center"/>
+        <w:rPr>
+          <w:rFonts w:ascii="Times New Roman" w:hAnsi="Times New Roman"/>
+          <w:sz w:val="24"/>
+          <w:szCs w:val="24"/>
+        </w:rPr>
+      </w:pPr>
+      <w:r>
+        <w:rPr>
+          <w:rFonts w:ascii="Times New Roman" w:hAnsi="Times New Roman"/>
           <w:noProof/>
           <w:sz w:val="24"/>
           <w:szCs w:val="24"/>
           <w:lang w:eastAsia="id-ID"/>
         </w:rPr>
         <w:drawing>
-          <wp:inline distT="0" distB="0" distL="0" distR="0">
-            <wp:extent cx="2133600" cy="2361460"/>
+          <wp:inline distT="0" distB="0" distL="0" distR="0" wp14:anchorId="3753AFCD" wp14:editId="208C2BE8">
+            <wp:extent cx="2145743" cy="2374900"/>
             <wp:effectExtent l="0" t="0" r="0" b="0"/>
             <wp:docPr id="3" name="Picture 3" descr="F:\TA\dokumen\LOGO.png"/>
             <wp:cNvGraphicFramePr>
@@ -87,7 +103,7 @@
                   <pic:spPr bwMode="auto">
                     <a:xfrm>
                       <a:off x="0" y="0"/>
-                      <a:ext cx="2133600" cy="2361460"/>
+                      <a:ext cx="2146803" cy="2376073"/>
                     </a:xfrm>
                     <a:prstGeom prst="rect">
                       <a:avLst/>
@@ -104,42 +120,12 @@
         </w:drawing>
       </w:r>
     </w:p>
-    <w:p>
-      <w:pPr>
-        <w:spacing w:line="360" w:lineRule="auto"/>
-        <w:rPr>
-          <w:rFonts w:ascii="Times New Roman" w:hAnsi="Times New Roman"/>
-          <w:b/>
-          <w:sz w:val="24"/>
-          <w:szCs w:val="24"/>
-        </w:rPr>
-      </w:pPr>
-    </w:p>
-    <w:p>
-      <w:pPr>
-        <w:spacing w:line="360" w:lineRule="auto"/>
-        <w:jc w:val="center"/>
-        <w:rPr>
-          <w:rFonts w:ascii="Times New Roman" w:hAnsi="Times New Roman"/>
-          <w:b/>
-          <w:sz w:val="24"/>
-          <w:szCs w:val="24"/>
-        </w:rPr>
-      </w:pPr>
-      <w:r>
-        <w:rPr>
-          <w:rFonts w:ascii="Times New Roman" w:hAnsi="Times New Roman"/>
-          <w:b/>
-          <w:sz w:val="24"/>
-          <w:szCs w:val="24"/>
-        </w:rPr>
-        <w:tab/>
-      </w:r>
-    </w:p>
     <w:tbl>
       <w:tblPr>
         <w:tblStyle w:val="TableGrid"/>
         <w:tblW w:w="0" w:type="auto"/>
+        <w:jc w:val="center"/>
+        <w:tblInd w:w="230" w:type="dxa"/>
         <w:tblBorders>
           <w:top w:val="none" w:sz="0" w:space="0" w:color="auto"/>
           <w:left w:val="none" w:sz="0" w:space="0" w:color="auto"/>
@@ -151,18 +137,20 @@
         <w:tblLook w:val="04A0" w:firstRow="1" w:lastRow="0" w:firstColumn="1" w:lastColumn="0" w:noHBand="0" w:noVBand="1"/>
       </w:tblPr>
       <w:tblGrid>
-        <w:gridCol w:w="4243"/>
-        <w:gridCol w:w="4244"/>
+        <w:gridCol w:w="2981"/>
+        <w:gridCol w:w="2179"/>
       </w:tblGrid>
       <w:tr>
+        <w:trPr>
+          <w:jc w:val="center"/>
+        </w:trPr>
         <w:tc>
           <w:tcPr>
-            <w:tcW w:w="4243" w:type="dxa"/>
+            <w:tcW w:w="2981" w:type="dxa"/>
+            <w:vAlign w:val="center"/>
           </w:tcPr>
           <w:p>
             <w:pPr>
-              <w:spacing w:line="360" w:lineRule="auto"/>
-              <w:jc w:val="center"/>
               <w:rPr>
                 <w:rFonts w:ascii="Times New Roman" w:hAnsi="Times New Roman"/>
                 <w:b/>
@@ -183,13 +171,11 @@
         </w:tc>
         <w:tc>
           <w:tcPr>
-            <w:tcW w:w="4244" w:type="dxa"/>
+            <w:tcW w:w="2179" w:type="dxa"/>
             <w:vAlign w:val="center"/>
           </w:tcPr>
           <w:p>
             <w:pPr>
-              <w:spacing w:line="360" w:lineRule="auto"/>
-              <w:jc w:val="center"/>
               <w:rPr>
                 <w:rFonts w:ascii="Times New Roman" w:hAnsi="Times New Roman"/>
                 <w:b/>
@@ -204,20 +190,40 @@
                 <w:sz w:val="24"/>
                 <w:szCs w:val="24"/>
               </w:rPr>
+              <w:t>(</w:t>
+            </w:r>
+            <w:r>
+              <w:rPr>
+                <w:rFonts w:ascii="Times New Roman" w:hAnsi="Times New Roman"/>
+                <w:b/>
+                <w:sz w:val="24"/>
+                <w:szCs w:val="24"/>
+              </w:rPr>
               <w:t>0204151002</w:t>
+            </w:r>
+            <w:r>
+              <w:rPr>
+                <w:rFonts w:ascii="Times New Roman" w:hAnsi="Times New Roman"/>
+                <w:b/>
+                <w:sz w:val="24"/>
+                <w:szCs w:val="24"/>
+              </w:rPr>
+              <w:t>)</w:t>
             </w:r>
           </w:p>
         </w:tc>
       </w:tr>
       <w:tr>
+        <w:trPr>
+          <w:jc w:val="center"/>
+        </w:trPr>
         <w:tc>
           <w:tcPr>
-            <w:tcW w:w="4243" w:type="dxa"/>
+            <w:tcW w:w="2981" w:type="dxa"/>
+            <w:vAlign w:val="center"/>
           </w:tcPr>
           <w:p>
             <w:pPr>
-              <w:spacing w:line="360" w:lineRule="auto"/>
-              <w:jc w:val="center"/>
               <w:rPr>
                 <w:rFonts w:ascii="Times New Roman" w:hAnsi="Times New Roman"/>
                 <w:b/>
@@ -238,12 +244,11 @@
         </w:tc>
         <w:tc>
           <w:tcPr>
-            <w:tcW w:w="4244" w:type="dxa"/>
+            <w:tcW w:w="2179" w:type="dxa"/>
+            <w:vAlign w:val="center"/>
           </w:tcPr>
           <w:p>
             <w:pPr>
-              <w:spacing w:line="360" w:lineRule="auto"/>
-              <w:jc w:val="center"/>
               <w:rPr>
                 <w:rFonts w:ascii="Times New Roman" w:hAnsi="Times New Roman"/>
                 <w:b/>
@@ -258,20 +263,40 @@
                 <w:sz w:val="24"/>
                 <w:szCs w:val="24"/>
               </w:rPr>
+              <w:t>(</w:t>
+            </w:r>
+            <w:r>
+              <w:rPr>
+                <w:rFonts w:ascii="Times New Roman" w:hAnsi="Times New Roman"/>
+                <w:b/>
+                <w:sz w:val="24"/>
+                <w:szCs w:val="24"/>
+              </w:rPr>
               <w:t>0204151010</w:t>
+            </w:r>
+            <w:r>
+              <w:rPr>
+                <w:rFonts w:ascii="Times New Roman" w:hAnsi="Times New Roman"/>
+                <w:b/>
+                <w:sz w:val="24"/>
+                <w:szCs w:val="24"/>
+              </w:rPr>
+              <w:t>)</w:t>
             </w:r>
           </w:p>
         </w:tc>
       </w:tr>
       <w:tr>
+        <w:trPr>
+          <w:jc w:val="center"/>
+        </w:trPr>
         <w:tc>
           <w:tcPr>
-            <w:tcW w:w="4243" w:type="dxa"/>
+            <w:tcW w:w="2981" w:type="dxa"/>
+            <w:vAlign w:val="center"/>
           </w:tcPr>
           <w:p>
             <w:pPr>
-              <w:spacing w:line="360" w:lineRule="auto"/>
-              <w:jc w:val="center"/>
               <w:rPr>
                 <w:rFonts w:ascii="Times New Roman" w:hAnsi="Times New Roman"/>
                 <w:b/>
@@ -292,12 +317,11 @@
         </w:tc>
         <w:tc>
           <w:tcPr>
-            <w:tcW w:w="4244" w:type="dxa"/>
+            <w:tcW w:w="2179" w:type="dxa"/>
+            <w:vAlign w:val="center"/>
           </w:tcPr>
           <w:p>
             <w:pPr>
-              <w:spacing w:line="360" w:lineRule="auto"/>
-              <w:jc w:val="center"/>
               <w:rPr>
                 <w:rFonts w:ascii="Times New Roman" w:hAnsi="Times New Roman"/>
                 <w:b/>
@@ -312,7 +336,25 @@
                 <w:sz w:val="24"/>
                 <w:szCs w:val="24"/>
               </w:rPr>
+              <w:t>(</w:t>
+            </w:r>
+            <w:r>
+              <w:rPr>
+                <w:rFonts w:ascii="Times New Roman" w:hAnsi="Times New Roman"/>
+                <w:b/>
+                <w:sz w:val="24"/>
+                <w:szCs w:val="24"/>
+              </w:rPr>
               <w:t>0204151028</w:t>
+            </w:r>
+            <w:r>
+              <w:rPr>
+                <w:rFonts w:ascii="Times New Roman" w:hAnsi="Times New Roman"/>
+                <w:b/>
+                <w:sz w:val="24"/>
+                <w:szCs w:val="24"/>
+              </w:rPr>
+              <w:t>)</w:t>
             </w:r>
           </w:p>
         </w:tc>
@@ -341,6 +383,15 @@
           <w:szCs w:val="24"/>
         </w:rPr>
       </w:pPr>
+      <w:r>
+        <w:rPr>
+          <w:rFonts w:ascii="Times New Roman" w:hAnsi="Times New Roman"/>
+          <w:b/>
+          <w:sz w:val="24"/>
+          <w:szCs w:val="24"/>
+        </w:rPr>
+        <w:t>PROGRAM STUDI D3 MANAJEMEN INFORMATIKA</w:t>
+      </w:r>
     </w:p>
     <w:p>
       <w:pPr>
@@ -360,6 +411,27 @@
           <w:sz w:val="24"/>
           <w:szCs w:val="24"/>
         </w:rPr>
+        <w:t>FAKULTAS ILMU KOMPUTER</w:t>
+      </w:r>
+    </w:p>
+    <w:p>
+      <w:pPr>
+        <w:spacing w:line="360" w:lineRule="auto"/>
+        <w:jc w:val="center"/>
+        <w:rPr>
+          <w:rFonts w:ascii="Times New Roman" w:hAnsi="Times New Roman"/>
+          <w:b/>
+          <w:sz w:val="24"/>
+          <w:szCs w:val="24"/>
+        </w:rPr>
+      </w:pPr>
+      <w:r>
+        <w:rPr>
+          <w:rFonts w:ascii="Times New Roman" w:hAnsi="Times New Roman"/>
+          <w:b/>
+          <w:sz w:val="24"/>
+          <w:szCs w:val="24"/>
+        </w:rPr>
         <w:t>UNIVERS</w:t>
       </w:r>
       <w:r>
@@ -371,6 +443,18 @@
         </w:rPr>
         <w:t>ITAS NASIONAL PASIM</w:t>
       </w:r>
+    </w:p>
+    <w:p>
+      <w:pPr>
+        <w:spacing w:line="360" w:lineRule="auto"/>
+        <w:jc w:val="center"/>
+        <w:rPr>
+          <w:rFonts w:ascii="Times New Roman" w:hAnsi="Times New Roman"/>
+          <w:b/>
+          <w:sz w:val="24"/>
+          <w:szCs w:val="24"/>
+        </w:rPr>
+      </w:pPr>
       <w:r>
         <w:rPr>
           <w:rFonts w:ascii="Times New Roman" w:hAnsi="Times New Roman"/>
@@ -378,9 +462,16 @@
           <w:sz w:val="24"/>
           <w:szCs w:val="24"/>
         </w:rPr>
-        <w:br/>
         <w:t>BANDUNG</w:t>
       </w:r>
+      <w:bookmarkStart w:id="0" w:name="_GoBack"/>
+      <w:bookmarkEnd w:id="0"/>
+    </w:p>
+    <w:p>
+      <w:pPr>
+        <w:spacing w:line="360" w:lineRule="auto"/>
+        <w:jc w:val="center"/>
+      </w:pPr>
       <w:r>
         <w:rPr>
           <w:rFonts w:ascii="Times New Roman" w:hAnsi="Times New Roman"/>
@@ -388,14 +479,12 @@
           <w:sz w:val="24"/>
           <w:szCs w:val="24"/>
         </w:rPr>
-        <w:br/>
-        <w:t>2013</w:t>
+        <w:t>2017</w:t>
       </w:r>
     </w:p>
-    <w:p/>
     <w:sectPr>
-      <w:pgSz w:w="12240" w:h="15840"/>
-      <w:pgMar w:top="2268" w:right="1701" w:bottom="1701" w:left="2268" w:header="720" w:footer="720" w:gutter="0"/>
+      <w:pgSz w:w="11907" w:h="16839" w:code="9"/>
+      <w:pgMar w:top="1701" w:right="1701" w:bottom="1701" w:left="2268" w:header="720" w:footer="720" w:gutter="0"/>
       <w:cols w:space="720"/>
       <w:docGrid w:linePitch="360"/>
     </w:sectPr>

</xml_diff>